<commit_message>
update to sprint 5 documenation
</commit_message>
<xml_diff>
--- a/docs/W2020_COMP3078 Project Status Report 1.docx
+++ b/docs/W2020_COMP3078 Project Status Report 1.docx
@@ -243,19 +243,17 @@
               </w:rPr>
               <w:t xml:space="preserve">How </w:t>
             </w:r>
-            <w:proofErr w:type="gramStart"/>
-            <w:r>
-              <w:rPr>
-                <w:rFonts w:ascii="Lucida Sans Unicode" w:hAnsi="Lucida Sans Unicode" w:cs="Lucida Sans Unicode"/>
-              </w:rPr>
-              <w:t>To</w:t>
-            </w:r>
-            <w:proofErr w:type="gramEnd"/>
-            <w:r>
-              <w:rPr>
-                <w:rFonts w:ascii="Lucida Sans Unicode" w:hAnsi="Lucida Sans Unicode" w:cs="Lucida Sans Unicode"/>
-              </w:rPr>
-              <w:t xml:space="preserve"> Train Your Dragon Boat</w:t>
+            <w:r>
+              <w:rPr>
+                <w:rFonts w:ascii="Lucida Sans Unicode" w:hAnsi="Lucida Sans Unicode" w:cs="Lucida Sans Unicode"/>
+              </w:rPr>
+              <w:t>t</w:t>
+            </w:r>
+            <w:r>
+              <w:rPr>
+                <w:rFonts w:ascii="Lucida Sans Unicode" w:hAnsi="Lucida Sans Unicode" w:cs="Lucida Sans Unicode"/>
+              </w:rPr>
+              <w:t>o Train Your Dragon Boat</w:t>
             </w:r>
           </w:p>
         </w:tc>
@@ -396,16 +394,7 @@
                 <w:rFonts w:ascii="Lucida Sans Unicode" w:hAnsi="Lucida Sans Unicode" w:cs="Lucida Sans Unicode"/>
                 <w:b/>
               </w:rPr>
-              <w:t>Jan</w:t>
-            </w:r>
-            <w:bookmarkStart w:id="0" w:name="_GoBack"/>
-            <w:bookmarkEnd w:id="0"/>
-            <w:r>
-              <w:rPr>
-                <w:rFonts w:ascii="Lucida Sans Unicode" w:hAnsi="Lucida Sans Unicode" w:cs="Lucida Sans Unicode"/>
-                <w:b/>
-              </w:rPr>
-              <w:t xml:space="preserve"> 1</w:t>
+              <w:t>Jan 1</w:t>
             </w:r>
             <w:r>
               <w:rPr>
@@ -854,23 +843,19 @@
           </w:tcPr>
           <w:p>
             <w:pPr>
-              <w:pStyle w:val="Heading5A"/>
-              <w:tabs>
-                <w:tab w:val="left" w:pos="360"/>
-              </w:tabs>
-              <w:rPr>
-                <w:rFonts w:ascii="Lucida Sans Unicode" w:hAnsi="Lucida Sans Unicode" w:cs="Lucida Sans Unicode"/>
-              </w:rPr>
-            </w:pPr>
-          </w:p>
-          <w:p>
-            <w:pPr>
               <w:pStyle w:val="Default"/>
               <w:rPr>
                 <w:rFonts w:ascii="Lucida Sans Unicode" w:hAnsi="Lucida Sans Unicode" w:cs="Lucida Sans Unicode"/>
                 <w:lang w:val="en-GB"/>
               </w:rPr>
             </w:pPr>
+            <w:r>
+              <w:rPr>
+                <w:rFonts w:ascii="Lucida Sans Unicode" w:hAnsi="Lucida Sans Unicode" w:cs="Lucida Sans Unicode"/>
+                <w:szCs w:val="22"/>
+              </w:rPr>
+              <w:t>Implicating basic navigation layout</w:t>
+            </w:r>
           </w:p>
         </w:tc>
         <w:tc>
@@ -897,34 +882,6 @@
                 <w:rFonts w:ascii="Lucida Sans Unicode" w:hAnsi="Lucida Sans Unicode" w:cs="Lucida Sans Unicode"/>
               </w:rPr>
             </w:pPr>
-            <w:r>
-              <w:rPr>
-                <w:rFonts w:ascii="Lucida Sans Unicode" w:hAnsi="Lucida Sans Unicode" w:cs="Lucida Sans Unicode"/>
-                <w:szCs w:val="22"/>
-              </w:rPr>
-              <w:t>I</w:t>
-            </w:r>
-            <w:r>
-              <w:rPr>
-                <w:rFonts w:ascii="Lucida Sans Unicode" w:hAnsi="Lucida Sans Unicode" w:cs="Lucida Sans Unicode"/>
-                <w:szCs w:val="22"/>
-              </w:rPr>
-              <w:t xml:space="preserve">mplicating </w:t>
-            </w:r>
-            <w:r>
-              <w:rPr>
-                <w:rFonts w:ascii="Lucida Sans Unicode" w:hAnsi="Lucida Sans Unicode" w:cs="Lucida Sans Unicode"/>
-                <w:szCs w:val="22"/>
-              </w:rPr>
-              <w:t>b</w:t>
-            </w:r>
-            <w:r>
-              <w:rPr>
-                <w:rFonts w:ascii="Lucida Sans Unicode" w:hAnsi="Lucida Sans Unicode" w:cs="Lucida Sans Unicode"/>
-                <w:szCs w:val="22"/>
-              </w:rPr>
-              <w:t>asic navigation layout</w:t>
-            </w:r>
           </w:p>
         </w:tc>
       </w:tr>
@@ -1183,7 +1140,6 @@
                 <w:rFonts w:ascii="Lucida Sans Unicode" w:hAnsi="Lucida Sans Unicode" w:cs="Lucida Sans Unicode"/>
                 <w:szCs w:val="22"/>
               </w:rPr>
-              <w:lastRenderedPageBreak/>
               <w:t>I</w:t>
             </w:r>
             <w:r>
@@ -1246,6 +1202,14 @@
                 <w:szCs w:val="22"/>
               </w:rPr>
             </w:pPr>
+            <w:r>
+              <w:rPr>
+                <w:rFonts w:ascii="Lucida Sans Unicode" w:hAnsi="Lucida Sans Unicode" w:cs="Lucida Sans Unicode"/>
+                <w:sz w:val="22"/>
+                <w:szCs w:val="22"/>
+              </w:rPr>
+              <w:t>3 Days</w:t>
+            </w:r>
           </w:p>
         </w:tc>
         <w:tc>
@@ -1260,6 +1224,14 @@
                 <w:szCs w:val="22"/>
               </w:rPr>
             </w:pPr>
+            <w:r>
+              <w:rPr>
+                <w:rFonts w:ascii="Lucida Sans Unicode" w:hAnsi="Lucida Sans Unicode" w:cs="Lucida Sans Unicode"/>
+                <w:sz w:val="22"/>
+                <w:szCs w:val="22"/>
+              </w:rPr>
+              <w:t>13/01/2020</w:t>
+            </w:r>
           </w:p>
         </w:tc>
       </w:tr>
@@ -1410,6 +1382,8 @@
               </w:rPr>
               <w:t>Create first React phone application</w:t>
             </w:r>
+            <w:bookmarkStart w:id="0" w:name="_GoBack"/>
+            <w:bookmarkEnd w:id="0"/>
           </w:p>
         </w:tc>
         <w:tc>
@@ -1585,6 +1559,66 @@
                 <w:szCs w:val="22"/>
               </w:rPr>
             </w:pPr>
+            <w:r>
+              <w:rPr>
+                <w:rFonts w:ascii="Lucida Sans Unicode" w:hAnsi="Lucida Sans Unicode" w:cs="Lucida Sans Unicode"/>
+                <w:sz w:val="22"/>
+                <w:szCs w:val="22"/>
+              </w:rPr>
+              <w:t>Setting up react environment for all team member</w:t>
+            </w:r>
+          </w:p>
+        </w:tc>
+        <w:tc>
+          <w:tcPr>
+            <w:tcW w:w="3915" w:type="dxa"/>
+          </w:tcPr>
+          <w:p>
+            <w:pPr>
+              <w:rPr>
+                <w:rFonts w:ascii="Lucida Sans Unicode" w:hAnsi="Lucida Sans Unicode" w:cs="Lucida Sans Unicode"/>
+                <w:sz w:val="22"/>
+                <w:szCs w:val="22"/>
+              </w:rPr>
+            </w:pPr>
+          </w:p>
+        </w:tc>
+        <w:tc>
+          <w:tcPr>
+            <w:tcW w:w="1912" w:type="dxa"/>
+          </w:tcPr>
+          <w:p>
+            <w:pPr>
+              <w:rPr>
+                <w:rFonts w:ascii="Lucida Sans Unicode" w:hAnsi="Lucida Sans Unicode" w:cs="Lucida Sans Unicode"/>
+                <w:sz w:val="22"/>
+                <w:szCs w:val="22"/>
+              </w:rPr>
+            </w:pPr>
+          </w:p>
+        </w:tc>
+      </w:tr>
+      <w:tr>
+        <w:tc>
+          <w:tcPr>
+            <w:tcW w:w="2803" w:type="dxa"/>
+          </w:tcPr>
+          <w:p>
+            <w:pPr>
+              <w:rPr>
+                <w:rFonts w:ascii="Lucida Sans Unicode" w:hAnsi="Lucida Sans Unicode" w:cs="Lucida Sans Unicode"/>
+                <w:sz w:val="22"/>
+                <w:szCs w:val="22"/>
+              </w:rPr>
+            </w:pPr>
+            <w:r>
+              <w:rPr>
+                <w:rFonts w:ascii="Lucida Sans Unicode" w:hAnsi="Lucida Sans Unicode" w:cs="Lucida Sans Unicode"/>
+                <w:sz w:val="22"/>
+                <w:szCs w:val="22"/>
+              </w:rPr>
+              <w:t>Coordinating with new team member</w:t>
+            </w:r>
           </w:p>
         </w:tc>
         <w:tc>
@@ -1824,15 +1858,7 @@
                 <w:sz w:val="22"/>
                 <w:szCs w:val="22"/>
               </w:rPr>
-              <w:t>Project Members varying experience will cause discoordinatio</w:t>
-            </w:r>
-            <w:r>
-              <w:rPr>
-                <w:rFonts w:ascii="Lucida Sans Unicode" w:hAnsi="Lucida Sans Unicode" w:cs="Lucida Sans Unicode"/>
-                <w:sz w:val="22"/>
-                <w:szCs w:val="22"/>
-              </w:rPr>
-              <w:t>n</w:t>
+              <w:t>Project Members varying experience will cause discoordination</w:t>
             </w:r>
           </w:p>
         </w:tc>
@@ -2175,6 +2201,7 @@
                 <w:sz w:val="22"/>
                 <w:szCs w:val="22"/>
               </w:rPr>
+              <w:lastRenderedPageBreak/>
               <w:t>Project Methodology foreign to project members</w:t>
             </w:r>
           </w:p>
@@ -2207,16 +2234,7 @@
                 <w:sz w:val="22"/>
                 <w:szCs w:val="22"/>
               </w:rPr>
-              <w:t xml:space="preserve"> previous experience with other </w:t>
-            </w:r>
-            <w:r>
-              <w:rPr>
-                <w:rFonts w:ascii="Lucida Sans Unicode" w:hAnsi="Lucida Sans Unicode" w:cs="Lucida Sans Unicode"/>
-                <w:sz w:val="22"/>
-                <w:szCs w:val="22"/>
-              </w:rPr>
-              <w:lastRenderedPageBreak/>
-              <w:t>methodologies and requirements.</w:t>
+              <w:t xml:space="preserve"> previous experience with other methodologies and requirements.</w:t>
             </w:r>
           </w:p>
         </w:tc>
@@ -2238,7 +2256,6 @@
                 <w:sz w:val="22"/>
                 <w:szCs w:val="22"/>
               </w:rPr>
-              <w:lastRenderedPageBreak/>
               <w:t>Med</w:t>
             </w:r>
           </w:p>
@@ -2261,16 +2278,7 @@
                 <w:sz w:val="22"/>
                 <w:szCs w:val="22"/>
               </w:rPr>
-              <w:t xml:space="preserve">Previous experience will be used as a tool for development </w:t>
-            </w:r>
-            <w:r>
-              <w:rPr>
-                <w:rFonts w:ascii="Lucida Sans Unicode" w:hAnsi="Lucida Sans Unicode" w:cs="Lucida Sans Unicode"/>
-                <w:sz w:val="22"/>
-                <w:szCs w:val="22"/>
-              </w:rPr>
-              <w:lastRenderedPageBreak/>
-              <w:t>throughout the project</w:t>
+              <w:t>Previous experience will be used as a tool for development throughout the project</w:t>
             </w:r>
           </w:p>
         </w:tc>
@@ -2294,7 +2302,6 @@
           <w:szCs w:val="22"/>
           <w:lang w:val="en-CA" w:eastAsia="en-CA"/>
         </w:rPr>
-        <w:lastRenderedPageBreak/>
         <w:t>NOTE: Attach additional sheets if insufficient space available</w:t>
       </w:r>
     </w:p>
@@ -2668,6 +2675,7 @@
     <w:lsdException w:name="HTML Sample" w:semiHidden="1" w:unhideWhenUsed="1"/>
     <w:lsdException w:name="HTML Typewriter" w:semiHidden="1" w:unhideWhenUsed="1"/>
     <w:lsdException w:name="HTML Variable" w:semiHidden="1" w:unhideWhenUsed="1"/>
+    <w:lsdException w:name="Normal Table" w:semiHidden="1" w:unhideWhenUsed="1"/>
     <w:lsdException w:name="annotation subject" w:semiHidden="1" w:unhideWhenUsed="1"/>
     <w:lsdException w:name="No List" w:semiHidden="1" w:unhideWhenUsed="1"/>
     <w:lsdException w:name="Outline List 1" w:semiHidden="1" w:unhideWhenUsed="1"/>
@@ -2710,8 +2718,11 @@
     <w:lsdException w:name="Table Contemporary" w:semiHidden="1" w:unhideWhenUsed="1"/>
     <w:lsdException w:name="Table Elegant" w:semiHidden="1" w:unhideWhenUsed="1"/>
     <w:lsdException w:name="Table Professional" w:semiHidden="1" w:unhideWhenUsed="1"/>
+    <w:lsdException w:name="Table Subtle 1" w:semiHidden="1" w:unhideWhenUsed="1"/>
     <w:lsdException w:name="Table Subtle 2" w:semiHidden="1" w:unhideWhenUsed="1"/>
     <w:lsdException w:name="Table Web 1" w:semiHidden="1" w:unhideWhenUsed="1"/>
+    <w:lsdException w:name="Table Web 2" w:semiHidden="1" w:unhideWhenUsed="1"/>
+    <w:lsdException w:name="Table Web 3" w:semiHidden="1" w:unhideWhenUsed="1"/>
     <w:lsdException w:name="Balloon Text" w:semiHidden="1" w:unhideWhenUsed="1"/>
     <w:lsdException w:name="Table Theme" w:semiHidden="1" w:unhideWhenUsed="1"/>
     <w:lsdException w:name="Placeholder Text" w:semiHidden="1" w:uiPriority="99"/>

</xml_diff>